<commit_message>
Cập nhật các file sau khi sửa lỗi
</commit_message>
<xml_diff>
--- a/progress-report/Báo cáo tiến độ tuần 2-Phân tích nhu cầu thực tế của một trung tâm tin học.docx
+++ b/progress-report/Báo cáo tiến độ tuần 2-Phân tích nhu cầu thực tế của một trung tâm tin học.docx
@@ -481,7 +481,7 @@
           <w:szCs w:val="28"/>
           <w:lang w:val="vi-VN"/>
         </w:rPr>
-        <w:t>1 phòng lễ tân 5 máy tính, 1 máy in</w:t>
+        <w:t>1 phòng lễ tân 5 máy tính</w:t>
       </w:r>
     </w:p>
     <w:p>
@@ -507,7 +507,7 @@
           <w:szCs w:val="28"/>
           <w:lang w:val="vi-VN"/>
         </w:rPr>
-        <w:t>1 phòng quản lý có 5 máy tính, 1 máy in</w:t>
+        <w:t>1 phòng quản lý có 5 máy tính</w:t>
       </w:r>
     </w:p>
     <w:p>

</xml_diff>